<commit_message>
DFR-3772 Add PW test for create hearing from Process Order event.
</commit_message>
<xml_diff>
--- a/playwright-e2e/resources/files_built_by_tests/upload-draft-order/agreed-draft-order-document.docx
+++ b/playwright-e2e/resources/files_built_by_tests/upload-draft-order/agreed-draft-order-document.docx
@@ -8,7 +8,7 @@
           <w:b/>
           <w:bCs/>
         </w:rPr>
-        <w:t xml:space="preserve">Case Reference: 1749653383300472</w:t>
+        <w:t xml:space="preserve">Case Reference: 1752084572983734</w:t>
       </w:r>
     </w:p>
     <w:sectPr>
@@ -256,8 +256,8 @@
     <w:uiPriority w:val="99"/>
     <w:unhideWhenUsed/>
     <w:rPr>
+      <w:color w:val="0563C1"/>
       <w:u w:val="single"/>
-      <w:color w:val="0563C1"/>
     </w:rPr>
   </w:style>
   <w:style w:type="character" w:styleId="FootnoteReference">

</xml_diff>

<commit_message>
Upload order and Approve order as judge
</commit_message>
<xml_diff>
--- a/playwright-e2e/resources/files_built_by_tests/upload-draft-order/agreed-draft-order-document.docx
+++ b/playwright-e2e/resources/files_built_by_tests/upload-draft-order/agreed-draft-order-document.docx
@@ -8,7 +8,7 @@
           <w:b/>
           <w:bCs/>
         </w:rPr>
-        <w:t xml:space="preserve">Case Reference: 1749653383300472</w:t>
+        <w:t xml:space="preserve">Case Reference: 1752853283665594</w:t>
       </w:r>
     </w:p>
     <w:sectPr>
@@ -256,8 +256,8 @@
     <w:uiPriority w:val="99"/>
     <w:unhideWhenUsed/>
     <w:rPr>
+      <w:color w:val="0563C1"/>
       <w:u w:val="single"/>
-      <w:color w:val="0563C1"/>
     </w:rPr>
   </w:style>
   <w:style w:type="character" w:styleId="FootnoteReference">

</xml_diff>

<commit_message>
Add new process order field to playwright test
</commit_message>
<xml_diff>
--- a/playwright-e2e/resources/files_built_by_tests/upload-draft-order/agreed-draft-order-document.docx
+++ b/playwright-e2e/resources/files_built_by_tests/upload-draft-order/agreed-draft-order-document.docx
@@ -8,7 +8,7 @@
           <w:b/>
           <w:bCs/>
         </w:rPr>
-        <w:t xml:space="preserve">Case Reference: 1749653383300472</w:t>
+        <w:t xml:space="preserve">Case Reference: 1753092982035572</w:t>
       </w:r>
     </w:p>
     <w:sectPr>
@@ -256,8 +256,8 @@
     <w:uiPriority w:val="99"/>
     <w:unhideWhenUsed/>
     <w:rPr>
+      <w:color w:val="0563C1"/>
       <w:u w:val="single"/>
-      <w:color w:val="0563C1"/>
     </w:rPr>
   </w:style>
   <w:style w:type="character" w:styleId="FootnoteReference">

</xml_diff>